<commit_message>
added note on content assist
</commit_message>
<xml_diff>
--- a/SupportingFiles/ExtractionUsingANSWER.docx
+++ b/SupportingFiles/ExtractionUsingANSWER.docx
@@ -58,13 +58,8 @@
         <w:t>Start Eclipse by clicking on the “eclipse” icon</w:t>
       </w:r>
       <w:r>
-        <w:t xml:space="preserve">. (Not the “eclipse-DEV” icon; that runs the plug-in development environment and may be useful for exploring the Dialog and SADL plug-in source </w:t>
-      </w:r>
-      <w:proofErr w:type="gramStart"/>
-      <w:r>
-        <w:t>code )</w:t>
-      </w:r>
-      <w:proofErr w:type="gramEnd"/>
+        <w:t>. (Not the “eclipse-DEV” icon; that runs the plug-in development environment and may be useful for exploring the Dialog and SADL plug-in source code )</w:t>
+      </w:r>
     </w:p>
     <w:p>
       <w:pPr>
@@ -117,17 +112,7 @@
         </w:numPr>
       </w:pPr>
       <w:r>
-        <w:t>Open the file “</w:t>
-      </w:r>
-      <w:proofErr w:type="spellStart"/>
-      <w:proofErr w:type="gramStart"/>
-      <w:r>
-        <w:t>demo.dialog</w:t>
-      </w:r>
-      <w:proofErr w:type="spellEnd"/>
-      <w:proofErr w:type="gramEnd"/>
-      <w:r>
-        <w:t>”</w:t>
+        <w:t>Open the file “demo.dialog”</w:t>
       </w:r>
     </w:p>
     <w:p>
@@ -142,17 +127,7 @@
         <w:t xml:space="preserve">Make sure that it is opened in the Dialog editor. </w:t>
       </w:r>
       <w:r>
-        <w:t>If the coloring is not as shown below, close the window, right-click on “</w:t>
-      </w:r>
-      <w:proofErr w:type="spellStart"/>
-      <w:proofErr w:type="gramStart"/>
-      <w:r>
-        <w:t>demo.dialog</w:t>
-      </w:r>
-      <w:proofErr w:type="spellEnd"/>
-      <w:proofErr w:type="gramEnd"/>
-      <w:r>
-        <w:t>” in the Project Explorer, and select Open with -&gt; Dialog Editor</w:t>
+        <w:t>If the coloring is not as shown below, close the window, right-click on “demo.dialog” in the Project Explorer, and select Open with -&gt; Dialog Editor</w:t>
       </w:r>
     </w:p>
     <w:p>
@@ -231,7 +206,13 @@
         <w:t>Acceleration</w:t>
       </w:r>
       <w:r>
-        <w:t xml:space="preserve"> and right-click, selecting “Open Declaration” (or press F3). The definition of </w:t>
+        <w:t xml:space="preserve"> </w:t>
+      </w:r>
+      <w:r>
+        <w:t xml:space="preserve">(or one of the other model concepts in the statement) </w:t>
+      </w:r>
+      <w:r>
+        <w:t xml:space="preserve">and right-click, selecting “Open Declaration” (or press F3). The definition of </w:t>
       </w:r>
       <w:r>
         <w:rPr>
@@ -240,15 +221,13 @@
         <w:t>Acceleration</w:t>
       </w:r>
       <w:r>
-        <w:t xml:space="preserve"> will be opened in context, showing the linking of concepts. Alternatively, right-click and select “Find References” to see </w:t>
-      </w:r>
-      <w:proofErr w:type="gramStart"/>
-      <w:r>
-        <w:t>all of</w:t>
-      </w:r>
-      <w:proofErr w:type="gramEnd"/>
-      <w:r>
-        <w:t xml:space="preserve"> the places where </w:t>
+        <w:t xml:space="preserve"> </w:t>
+      </w:r>
+      <w:r>
+        <w:t xml:space="preserve">(or a different selected concept) </w:t>
+      </w:r>
+      <w:r>
+        <w:t xml:space="preserve">will be opened in context, showing the linking of concepts. Alternatively, right-click and select “Find References” to see all of the places where </w:t>
       </w:r>
       <w:r>
         <w:rPr>
@@ -259,6 +238,22 @@
       <w:r>
         <w:t xml:space="preserve"> is used. </w:t>
       </w:r>
+      <w:r>
+        <w:t>A Dialog Editor window, with grammar an extension of SADL was chosen in part to facilitate the hyperlinking of concepts to their definitions and usages. Once all CM output of modeling concepts and statements is in the Dialog grammar, all will be linked.</w:t>
+      </w:r>
+    </w:p>
+    <w:p>
+      <w:pPr>
+        <w:pStyle w:val="ListParagraph"/>
+      </w:pPr>
+      <w:r>
+        <w:t xml:space="preserve">Note also that content assistance is available in many places by pressing cntrl-space. For example, after “What is “ pressing cntrl-space will give a list of known </w:t>
+      </w:r>
+      <w:bookmarkStart w:id="0" w:name="_GoBack"/>
+      <w:bookmarkEnd w:id="0"/>
+      <w:r>
+        <w:t>concepts.</w:t>
+      </w:r>
     </w:p>
     <w:p>
       <w:pPr>
@@ -272,17 +267,7 @@
         <w:t>If you do not do the step above, a</w:t>
       </w:r>
       <w:r>
-        <w:t xml:space="preserve">ctivate the Dialog Editor window by making some change to </w:t>
-      </w:r>
-      <w:proofErr w:type="spellStart"/>
-      <w:proofErr w:type="gramStart"/>
-      <w:r>
-        <w:t>demo.dialog</w:t>
-      </w:r>
-      <w:proofErr w:type="spellEnd"/>
-      <w:proofErr w:type="gramEnd"/>
-      <w:r>
-        <w:t xml:space="preserve">, e.g., add a </w:t>
+        <w:t xml:space="preserve">ctivate the Dialog Editor window by making some change to demo.dialog, e.g., add a </w:t>
       </w:r>
       <w:r>
         <w:t>newline</w:t>
@@ -378,15 +363,7 @@
       </w:pPr>
       <w:r>
         <w:lastRenderedPageBreak/>
-        <w:t xml:space="preserve">In the Import Java and Text files modal dialog, first set the “From directory” by browsing to the folder </w:t>
-      </w:r>
-      <w:proofErr w:type="spellStart"/>
-      <w:r>
-        <w:t>JavaCodeAndTextFiles</w:t>
-      </w:r>
-      <w:proofErr w:type="spellEnd"/>
-      <w:r>
-        <w:t>.</w:t>
+        <w:t>In the Import Java and Text files modal dialog, first set the “From directory” by browsing to the folder JavaCodeAndTextFiles.</w:t>
       </w:r>
       <w:r>
         <w:rPr>
@@ -480,17 +457,7 @@
         </w:numPr>
       </w:pPr>
       <w:r>
-        <w:t xml:space="preserve">Wait until the modal dialog disappears. The imported files will be opened in editors for examination. Then switch focus back to Dialog Editor window for </w:t>
-      </w:r>
-      <w:proofErr w:type="spellStart"/>
-      <w:proofErr w:type="gramStart"/>
-      <w:r>
-        <w:t>demo.dialog</w:t>
-      </w:r>
-      <w:proofErr w:type="spellEnd"/>
-      <w:proofErr w:type="gramEnd"/>
-      <w:r>
-        <w:t>.</w:t>
+        <w:t>Wait until the modal dialog disappears. The imported files will be opened in editors for examination. Then switch focus back to Dialog Editor window for demo.dialog.</w:t>
       </w:r>
       <w:r>
         <w:rPr>
@@ -628,8 +595,6 @@
         <w:lastRenderedPageBreak/>
         <w:t>SADL editor window to see the code extraction meta-model and some initial rules to help identify implicit inputs and outputs, such as occur throughout the Mach.java code.</w:t>
       </w:r>
-      <w:bookmarkStart w:id="0" w:name="_GoBack"/>
-      <w:bookmarkEnd w:id="0"/>
     </w:p>
     <w:p>
       <w:pPr>

</xml_diff>